<commit_message>
Añadi partes a la documentacion externa y se crearon funciones para el manejo de arduino
</commit_message>
<xml_diff>
--- a/Documentación_externa_3.docx
+++ b/Documentación_externa_3.docx
@@ -1,6 +1,6 @@
 
 <file path=word/document.xml><?xml version="1.0" encoding="utf-8"?>
-<w:document xmlns:wpc="http://schemas.microsoft.com/office/word/2010/wordprocessingCanvas" xmlns:cx="http://schemas.microsoft.com/office/drawing/2014/chartex" xmlns:mc="http://schemas.openxmlformats.org/markup-compatibility/2006" xmlns:o="urn:schemas-microsoft-com:office:office" xmlns:r="http://schemas.openxmlformats.org/officeDocument/2006/relationships" xmlns:m="http://schemas.openxmlformats.org/officeDocument/2006/math" xmlns:v="urn:schemas-microsoft-com:vml" xmlns:wp14="http://schemas.microsoft.com/office/word/2010/wordprocessingDrawing" xmlns:wp="http://schemas.openxmlformats.org/drawingml/2006/wordprocessingDrawing" xmlns:w10="urn:schemas-microsoft-com:office:word" xmlns:w="http://schemas.openxmlformats.org/wordprocessingml/2006/main" xmlns:w14="http://schemas.microsoft.com/office/word/2010/wordml" xmlns:w15="http://schemas.microsoft.com/office/word/2012/wordml" xmlns:w16se="http://schemas.microsoft.com/office/word/2015/wordml/symex" xmlns:wpg="http://schemas.microsoft.com/office/word/2010/wordprocessingGroup" xmlns:wpi="http://schemas.microsoft.com/office/word/2010/wordprocessingInk" xmlns:wne="http://schemas.microsoft.com/office/word/2006/wordml" xmlns:wps="http://schemas.microsoft.com/office/word/2010/wordprocessingShape" mc:Ignorable="w14 w15 w16se wp14">
+<w:document xmlns:wpc="http://schemas.microsoft.com/office/word/2010/wordprocessingCanvas" xmlns:mc="http://schemas.openxmlformats.org/markup-compatibility/2006" xmlns:o="urn:schemas-microsoft-com:office:office" xmlns:r="http://schemas.openxmlformats.org/officeDocument/2006/relationships" xmlns:m="http://schemas.openxmlformats.org/officeDocument/2006/math" xmlns:v="urn:schemas-microsoft-com:vml" xmlns:wp14="http://schemas.microsoft.com/office/word/2010/wordprocessingDrawing" xmlns:wp="http://schemas.openxmlformats.org/drawingml/2006/wordprocessingDrawing" xmlns:w10="urn:schemas-microsoft-com:office:word" xmlns:w="http://schemas.openxmlformats.org/wordprocessingml/2006/main" xmlns:w14="http://schemas.microsoft.com/office/word/2010/wordml" xmlns:w15="http://schemas.microsoft.com/office/word/2012/wordml" xmlns:wpg="http://schemas.microsoft.com/office/word/2010/wordprocessingGroup" xmlns:wpi="http://schemas.microsoft.com/office/word/2010/wordprocessingInk" xmlns:wne="http://schemas.microsoft.com/office/word/2006/wordml" xmlns:wps="http://schemas.microsoft.com/office/word/2010/wordprocessingShape" mc:Ignorable="w14 w15 wp14">
   <w:body>
     <w:p>
       <w:pPr>
@@ -480,6 +480,50 @@
         </w:rPr>
         <w:t>os____________________________</w:t>
       </w:r>
+      <w:r>
+        <w:rPr>
+          <w:rFonts w:ascii="Times New Roman" w:hAnsi="Times New Roman" w:cs="Times New Roman"/>
+          <w:sz w:val="36"/>
+        </w:rPr>
+        <w:t>17</w:t>
+      </w:r>
+    </w:p>
+    <w:p>
+      <w:pPr>
+        <w:rPr>
+          <w:rFonts w:ascii="Times New Roman" w:hAnsi="Times New Roman" w:cs="Times New Roman"/>
+          <w:sz w:val="36"/>
+        </w:rPr>
+      </w:pPr>
+    </w:p>
+    <w:p>
+      <w:pPr>
+        <w:rPr>
+          <w:rFonts w:ascii="Times New Roman" w:hAnsi="Times New Roman" w:cs="Times New Roman"/>
+          <w:sz w:val="36"/>
+        </w:rPr>
+      </w:pPr>
+      <w:r>
+        <w:rPr>
+          <w:rFonts w:ascii="Times New Roman" w:hAnsi="Times New Roman" w:cs="Times New Roman"/>
+          <w:sz w:val="36"/>
+        </w:rPr>
+        <w:t>Conclusiones_____</w:t>
+      </w:r>
+      <w:r>
+        <w:rPr>
+          <w:rFonts w:ascii="Times New Roman" w:hAnsi="Times New Roman" w:cs="Times New Roman"/>
+          <w:sz w:val="36"/>
+        </w:rPr>
+        <w:t>______________________________</w:t>
+      </w:r>
+      <w:r>
+        <w:rPr>
+          <w:rFonts w:ascii="Times New Roman" w:hAnsi="Times New Roman" w:cs="Times New Roman"/>
+          <w:sz w:val="36"/>
+        </w:rPr>
+        <w:t>18</w:t>
+      </w:r>
       <w:bookmarkStart w:id="0" w:name="_GoBack"/>
       <w:bookmarkEnd w:id="0"/>
     </w:p>
@@ -494,36 +538,6 @@
     <w:p>
       <w:pPr>
         <w:rPr>
-          <w:rFonts w:ascii="Times New Roman" w:hAnsi="Times New Roman" w:cs="Times New Roman"/>
-          <w:sz w:val="36"/>
-        </w:rPr>
-      </w:pPr>
-      <w:r>
-        <w:rPr>
-          <w:rFonts w:ascii="Times New Roman" w:hAnsi="Times New Roman" w:cs="Times New Roman"/>
-          <w:sz w:val="36"/>
-        </w:rPr>
-        <w:t>Conclusiones_____</w:t>
-      </w:r>
-      <w:r>
-        <w:rPr>
-          <w:rFonts w:ascii="Times New Roman" w:hAnsi="Times New Roman" w:cs="Times New Roman"/>
-          <w:sz w:val="36"/>
-        </w:rPr>
-        <w:t>______________________________</w:t>
-      </w:r>
-    </w:p>
-    <w:p>
-      <w:pPr>
-        <w:rPr>
-          <w:rFonts w:ascii="Times New Roman" w:hAnsi="Times New Roman" w:cs="Times New Roman"/>
-          <w:sz w:val="36"/>
-        </w:rPr>
-      </w:pPr>
-    </w:p>
-    <w:p>
-      <w:pPr>
-        <w:rPr>
           <w:rFonts w:ascii="Arial" w:hAnsi="Arial" w:cs="Arial"/>
           <w:sz w:val="32"/>
         </w:rPr>
@@ -956,23 +970,13 @@
         </w:rPr>
         <w:t xml:space="preserve"> cual el jugador podrá presionar el botón que hay en la ventana durante cualquier momento de la partida y le aparecerá una nueva ventana con la matriz del juego, en donde aparecerán representados todos los objetos con sus respectivas posiciones en ese momento. </w:t>
       </w:r>
-      <w:proofErr w:type="gramStart"/>
-      <w:r>
-        <w:rPr>
-          <w:rFonts w:ascii="Arial" w:hAnsi="Arial" w:cs="Arial"/>
-          <w:sz w:val="24"/>
-          <w:szCs w:val="24"/>
-        </w:rPr>
-        <w:t>Y</w:t>
-      </w:r>
-      <w:proofErr w:type="gramEnd"/>
-      <w:r>
-        <w:rPr>
-          <w:rFonts w:ascii="Arial" w:hAnsi="Arial" w:cs="Arial"/>
-          <w:sz w:val="24"/>
-          <w:szCs w:val="24"/>
-        </w:rPr>
-        <w:t xml:space="preserve"> por último, se agregará una nueva opción a elegir antes de cada partida, la cual será si se quiere jugar con trampolines o no, los cuales son una especie de obstáculos que tienen colisiones definidas y que aparecen en el juego y habrá mayor cantidad conforme se avancen en los niveles de la partida.</w:t>
+      <w:r>
+        <w:rPr>
+          <w:rFonts w:ascii="Arial" w:hAnsi="Arial" w:cs="Arial"/>
+          <w:sz w:val="24"/>
+          <w:szCs w:val="24"/>
+        </w:rPr>
+        <w:t>Y por último, se agregará una nueva opción a elegir antes de cada partida, la cual será si se quiere jugar con trampolines o no, los cuales son una especie de obstáculos que tienen colisiones definidas y que aparecen en el juego y habrá mayor cantidad conforme se avancen en los niveles de la partida.</w:t>
       </w:r>
     </w:p>
     <w:p>
@@ -1345,7 +1349,7 @@
             <v:path o:extrusionok="f" gradientshapeok="t" o:connecttype="rect"/>
             <o:lock v:ext="edit" aspectratio="t"/>
           </v:shapetype>
-          <v:shape id="_x0000_i1025" type="#_x0000_t75" style="width:266.55pt;height:175.6pt">
+          <v:shape id="_x0000_i1025" type="#_x0000_t75" style="width:266.55pt;height:175.7pt">
             <v:imagedata r:id="rId8" o:title="1"/>
           </v:shape>
         </w:pict>
@@ -1509,7 +1513,7 @@
           <w:szCs w:val="24"/>
         </w:rPr>
         <w:pict>
-          <v:shape id="_x0000_i1027" type="#_x0000_t75" style="width:291.8pt;height:192pt">
+          <v:shape id="_x0000_i1027" type="#_x0000_t75" style="width:291.45pt;height:192pt">
             <v:imagedata r:id="rId10" o:title="3"/>
           </v:shape>
         </w:pict>
@@ -1620,7 +1624,7 @@
           <w:szCs w:val="24"/>
         </w:rPr>
         <w:pict>
-          <v:shape id="_x0000_i1028" type="#_x0000_t75" style="width:304.4pt;height:200.85pt">
+          <v:shape id="_x0000_i1028" type="#_x0000_t75" style="width:304.3pt;height:200.55pt">
             <v:imagedata r:id="rId11" o:title="Captura"/>
           </v:shape>
         </w:pict>
@@ -1737,7 +1741,7 @@
           <w:szCs w:val="24"/>
         </w:rPr>
         <w:pict>
-          <v:shape id="_x0000_i1029" type="#_x0000_t75" style="width:214.75pt;height:93.45pt">
+          <v:shape id="_x0000_i1029" type="#_x0000_t75" style="width:215.15pt;height:93.45pt">
             <v:imagedata r:id="rId12" o:title="4"/>
           </v:shape>
         </w:pict>
@@ -1775,7 +1779,7 @@
           <w:szCs w:val="24"/>
         </w:rPr>
         <w:pict>
-          <v:shape id="_x0000_i1030" type="#_x0000_t75" style="width:329.7pt;height:226.1pt">
+          <v:shape id="_x0000_i1030" type="#_x0000_t75" style="width:330pt;height:226.3pt">
             <v:imagedata r:id="rId13" o:title="5"/>
           </v:shape>
         </w:pict>
@@ -1848,7 +1852,7 @@
           <w:u w:val="single"/>
         </w:rPr>
         <w:pict>
-          <v:shape id="_x0000_i1031" type="#_x0000_t75" style="width:296.85pt;height:198.3pt">
+          <v:shape id="_x0000_i1031" type="#_x0000_t75" style="width:296.55pt;height:198pt">
             <v:imagedata r:id="rId14" o:title="6"/>
           </v:shape>
         </w:pict>
@@ -2476,25 +2480,7 @@
           <w:sz w:val="24"/>
           <w:szCs w:val="48"/>
         </w:rPr>
-        <w:t xml:space="preserve">Surgieron problemas a la hora de hacer funcionar el juego con la opción de los trampolines activada ya que el CPU entraba en un loop del cual la bola no podía salir ya que pegaba con el centro de la paleta con el centro de uno de los trampolines, por lo que la bola no podía moverse de ahí. Se intentó definir los trampolines de diferente manera, pero esto hizo que surdieran muchos errores en el código por lo que se acordó en cambiar las colisiones de las paletas controladas por el CPU, por lo que se procedió en cambiar la división de estas de </w:t>
-      </w:r>
-      <w:proofErr w:type="gramStart"/>
-      <w:r>
-        <w:rPr>
-          <w:rFonts w:ascii="Arial" w:hAnsi="Arial" w:cs="Arial"/>
-          <w:sz w:val="24"/>
-          <w:szCs w:val="48"/>
-        </w:rPr>
-        <w:t>3  a</w:t>
-      </w:r>
-      <w:proofErr w:type="gramEnd"/>
-      <w:r>
-        <w:rPr>
-          <w:rFonts w:ascii="Arial" w:hAnsi="Arial" w:cs="Arial"/>
-          <w:sz w:val="24"/>
-          <w:szCs w:val="48"/>
-        </w:rPr>
-        <w:t xml:space="preserve"> 2 por lo </w:t>
+        <w:t xml:space="preserve">Surgieron problemas a la hora de hacer funcionar el juego con la opción de los trampolines activada ya que el CPU entraba en un loop del cual la bola no podía salir ya que pegaba con el centro de la paleta con el centro de uno de los trampolines, por lo que la bola no podía moverse de ahí. Se intentó definir los trampolines de diferente manera, pero esto hizo que surdieran muchos errores en el código por lo que se acordó en cambiar las colisiones de las paletas controladas por el CPU, por lo que se procedió en cambiar la división de estas de 3  a 2 por lo </w:t>
       </w:r>
       <w:r>
         <w:rPr>
@@ -3329,6 +3315,67 @@
         </w:rPr>
         <w:t>Isaac:</w:t>
       </w:r>
+      <w:r>
+        <w:rPr>
+          <w:rFonts w:ascii="Arial" w:hAnsi="Arial" w:cs="Arial"/>
+          <w:sz w:val="24"/>
+          <w:szCs w:val="48"/>
+        </w:rPr>
+        <w:t xml:space="preserve"> </w:t>
+      </w:r>
+    </w:p>
+    <w:p>
+      <w:pPr>
+        <w:rPr>
+          <w:rFonts w:ascii="Arial" w:hAnsi="Arial" w:cs="Arial"/>
+          <w:sz w:val="24"/>
+          <w:szCs w:val="48"/>
+        </w:rPr>
+      </w:pPr>
+      <w:r>
+        <w:rPr>
+          <w:rFonts w:ascii="Arial" w:hAnsi="Arial" w:cs="Arial"/>
+          <w:sz w:val="24"/>
+          <w:szCs w:val="48"/>
+        </w:rPr>
+        <w:t xml:space="preserve">Se investigó sobre el uso de </w:t>
+      </w:r>
+      <w:proofErr w:type="spellStart"/>
+      <w:r>
+        <w:rPr>
+          <w:rFonts w:ascii="Arial" w:hAnsi="Arial" w:cs="Arial"/>
+          <w:sz w:val="24"/>
+          <w:szCs w:val="48"/>
+        </w:rPr>
+        <w:t>displays</w:t>
+      </w:r>
+      <w:proofErr w:type="spellEnd"/>
+      <w:r>
+        <w:rPr>
+          <w:rFonts w:ascii="Arial" w:hAnsi="Arial" w:cs="Arial"/>
+          <w:sz w:val="24"/>
+          <w:szCs w:val="48"/>
+        </w:rPr>
+        <w:t xml:space="preserve"> con circuitos integraos con el objetivo de mostrar las puntuaciones del juego. Se descubrieron los integrados 74ls48 pero este solo funcionaba con </w:t>
+      </w:r>
+      <w:proofErr w:type="spellStart"/>
+      <w:r>
+        <w:rPr>
+          <w:rFonts w:ascii="Arial" w:hAnsi="Arial" w:cs="Arial"/>
+          <w:sz w:val="24"/>
+          <w:szCs w:val="48"/>
+        </w:rPr>
+        <w:t>displays</w:t>
+      </w:r>
+      <w:proofErr w:type="spellEnd"/>
+      <w:r>
+        <w:rPr>
+          <w:rFonts w:ascii="Arial" w:hAnsi="Arial" w:cs="Arial"/>
+          <w:sz w:val="24"/>
+          <w:szCs w:val="48"/>
+        </w:rPr>
+        <w:t xml:space="preserve"> cátodo y el nuestro era ánodo y después de una mayor indagación encontramos los integrados 74ls47 que eran para ánodo. </w:t>
+      </w:r>
     </w:p>
     <w:p>
       <w:pPr>
@@ -3449,6 +3496,77 @@
           <w:rFonts w:ascii="Arial" w:hAnsi="Arial" w:cs="Arial"/>
           <w:sz w:val="24"/>
           <w:szCs w:val="48"/>
+        </w:rPr>
+      </w:pPr>
+      <w:r>
+        <w:rPr>
+          <w:rFonts w:ascii="Arial" w:hAnsi="Arial" w:cs="Arial"/>
+          <w:sz w:val="24"/>
+          <w:szCs w:val="48"/>
+        </w:rPr>
+        <w:t xml:space="preserve">Se investigó sobre la implementación de </w:t>
+      </w:r>
+      <w:proofErr w:type="spellStart"/>
+      <w:r>
+        <w:rPr>
+          <w:rFonts w:ascii="Arial" w:hAnsi="Arial" w:cs="Arial"/>
+          <w:sz w:val="24"/>
+          <w:szCs w:val="48"/>
+        </w:rPr>
+        <w:t>pyserial</w:t>
+      </w:r>
+      <w:proofErr w:type="spellEnd"/>
+      <w:r>
+        <w:rPr>
+          <w:rFonts w:ascii="Arial" w:hAnsi="Arial" w:cs="Arial"/>
+          <w:sz w:val="24"/>
+          <w:szCs w:val="48"/>
+        </w:rPr>
+        <w:t xml:space="preserve"> para comunicar el </w:t>
+      </w:r>
+      <w:proofErr w:type="spellStart"/>
+      <w:r>
+        <w:rPr>
+          <w:rFonts w:ascii="Arial" w:hAnsi="Arial" w:cs="Arial"/>
+          <w:sz w:val="24"/>
+          <w:szCs w:val="48"/>
+        </w:rPr>
+        <w:t>arduino</w:t>
+      </w:r>
+      <w:proofErr w:type="spellEnd"/>
+      <w:r>
+        <w:rPr>
+          <w:rFonts w:ascii="Arial" w:hAnsi="Arial" w:cs="Arial"/>
+          <w:sz w:val="24"/>
+          <w:szCs w:val="48"/>
+        </w:rPr>
+        <w:t xml:space="preserve"> con Python. Además se manejó la posibilidad de trabajar soldando pero al no saber se investigó y se hicieron pruebas con un </w:t>
+      </w:r>
+      <w:proofErr w:type="spellStart"/>
+      <w:r>
+        <w:rPr>
+          <w:rFonts w:ascii="Arial" w:hAnsi="Arial" w:cs="Arial"/>
+          <w:sz w:val="24"/>
+          <w:szCs w:val="48"/>
+        </w:rPr>
+        <w:t>cautin</w:t>
+      </w:r>
+      <w:proofErr w:type="spellEnd"/>
+      <w:r>
+        <w:rPr>
+          <w:rFonts w:ascii="Arial" w:hAnsi="Arial" w:cs="Arial"/>
+          <w:sz w:val="24"/>
+          <w:szCs w:val="48"/>
+        </w:rPr>
+        <w:t xml:space="preserve"> capaz de derretir estaño.</w:t>
+      </w:r>
+    </w:p>
+    <w:p>
+      <w:pPr>
+        <w:rPr>
+          <w:rFonts w:ascii="Arial" w:hAnsi="Arial" w:cs="Arial"/>
+          <w:sz w:val="24"/>
+          <w:szCs w:val="48"/>
           <w:u w:val="single"/>
         </w:rPr>
       </w:pPr>
@@ -3486,6 +3604,7 @@
           <w:sz w:val="24"/>
           <w:szCs w:val="48"/>
         </w:rPr>
+        <w:lastRenderedPageBreak/>
         <w:t>Andrés</w:t>
       </w:r>
       <w:r>
@@ -3535,24 +3654,7 @@
           <w:sz w:val="24"/>
           <w:szCs w:val="48"/>
         </w:rPr>
-        <w:t>Nos reunimos en el TEC para comenzar con los controles físicos y poder entender cómo hacerlos. Antes fuimos a comprar los materiales necesarios para poder comenzar con la composición de los controles. Se empezó a hacer pruebas con el arduino</w:t>
-      </w:r>
-      <w:r>
-        <w:rPr>
-          <w:rFonts w:ascii="Arial" w:hAnsi="Arial" w:cs="Arial"/>
-          <w:sz w:val="24"/>
-          <w:szCs w:val="48"/>
-        </w:rPr>
-        <w:t xml:space="preserve"> para poder probar como se podía empezar a escribir el código. Se hicieron pruebas de código y de soldadura con el estaño ya que era la primera vez que se hacía. Además, ahí mismo se estuvo investigando </w:t>
-      </w:r>
-      <w:r>
-        <w:rPr>
-          <w:rFonts w:ascii="Arial" w:hAnsi="Arial" w:cs="Arial"/>
-          <w:sz w:val="24"/>
-          <w:szCs w:val="48"/>
-        </w:rPr>
-        <w:lastRenderedPageBreak/>
-        <w:t>sobre otras funciones y ejemplos que</w:t>
+        <w:t>Nos reunimos en el TEC para comenzar con los controles físicos y poder entender cómo hacerlos. Antes fuimos a comprar los materiales necesarios para poder comenzar con la composición de los controles. Se empezó a hacer pruebas con el arduino para poder probar como se podía empezar a escribir el código. Se hicieron pruebas de código y de soldadura con el estaño ya que era la primera vez que se hacía. Además, ahí mismo se estuvo investigando sobre otras funciones y ejemplos que</w:t>
       </w:r>
       <w:r>
         <w:rPr>
@@ -3759,6 +3861,41 @@
           <w:rFonts w:ascii="Arial" w:hAnsi="Arial" w:cs="Arial"/>
           <w:sz w:val="24"/>
           <w:szCs w:val="48"/>
+        </w:rPr>
+      </w:pPr>
+      <w:r>
+        <w:rPr>
+          <w:rFonts w:ascii="Arial" w:hAnsi="Arial" w:cs="Arial"/>
+          <w:sz w:val="24"/>
+          <w:szCs w:val="48"/>
+        </w:rPr>
+        <w:t xml:space="preserve">Se utilizó una herramienta llamada </w:t>
+      </w:r>
+      <w:proofErr w:type="spellStart"/>
+      <w:r>
+        <w:rPr>
+          <w:rFonts w:ascii="Arial" w:hAnsi="Arial" w:cs="Arial"/>
+          <w:sz w:val="24"/>
+          <w:szCs w:val="48"/>
+        </w:rPr>
+        <w:t>Tinkercad</w:t>
+      </w:r>
+      <w:proofErr w:type="spellEnd"/>
+      <w:r>
+        <w:rPr>
+          <w:rFonts w:ascii="Arial" w:hAnsi="Arial" w:cs="Arial"/>
+          <w:sz w:val="24"/>
+          <w:szCs w:val="48"/>
+        </w:rPr>
+        <w:t xml:space="preserve"> que sirve para el diseño de circuitos para la realización de pruebas sin necesidad de hacerlo en vivo y permitió una mayor comprensión de los circuitos.</w:t>
+      </w:r>
+    </w:p>
+    <w:p>
+      <w:pPr>
+        <w:rPr>
+          <w:rFonts w:ascii="Arial" w:hAnsi="Arial" w:cs="Arial"/>
+          <w:sz w:val="24"/>
+          <w:szCs w:val="48"/>
           <w:u w:val="single"/>
         </w:rPr>
       </w:pPr>
@@ -3856,6 +3993,49 @@
           <w:rFonts w:ascii="Arial" w:hAnsi="Arial" w:cs="Arial"/>
           <w:sz w:val="24"/>
           <w:szCs w:val="48"/>
+        </w:rPr>
+      </w:pPr>
+      <w:r>
+        <w:rPr>
+          <w:rFonts w:ascii="Arial" w:hAnsi="Arial" w:cs="Arial"/>
+          <w:sz w:val="24"/>
+          <w:szCs w:val="48"/>
+        </w:rPr>
+        <w:t xml:space="preserve">Se empezó el ensamblaje del circuito electrónico. Este fue una prueba </w:t>
+      </w:r>
+      <w:r>
+        <w:rPr>
+          <w:rFonts w:ascii="Arial" w:hAnsi="Arial" w:cs="Arial"/>
+          <w:sz w:val="24"/>
+          <w:szCs w:val="48"/>
+        </w:rPr>
+        <w:t xml:space="preserve">fallida del manejo de </w:t>
+      </w:r>
+      <w:proofErr w:type="spellStart"/>
+      <w:r>
+        <w:rPr>
+          <w:rFonts w:ascii="Arial" w:hAnsi="Arial" w:cs="Arial"/>
+          <w:sz w:val="24"/>
+          <w:szCs w:val="48"/>
+        </w:rPr>
+        <w:t>displays</w:t>
+      </w:r>
+      <w:proofErr w:type="spellEnd"/>
+      <w:r>
+        <w:rPr>
+          <w:rFonts w:ascii="Arial" w:hAnsi="Arial" w:cs="Arial"/>
+          <w:sz w:val="24"/>
+          <w:szCs w:val="48"/>
+        </w:rPr>
+        <w:t xml:space="preserve"> que me hizo desperdiciar una tarde entera al no lograr concretizar nada</w:t>
+      </w:r>
+    </w:p>
+    <w:p>
+      <w:pPr>
+        <w:rPr>
+          <w:rFonts w:ascii="Arial" w:hAnsi="Arial" w:cs="Arial"/>
+          <w:sz w:val="24"/>
+          <w:szCs w:val="48"/>
           <w:u w:val="single"/>
         </w:rPr>
       </w:pPr>
@@ -3910,16 +4090,7 @@
           <w:sz w:val="24"/>
           <w:szCs w:val="48"/>
         </w:rPr>
-        <w:t xml:space="preserve">Elaboración de documento: Se continuó con la elaboración de la documentación externa. Se empezó a definir el análisis de resultados y se redactó la bitácora de los días anteriores correspondientes. Además, se siguió con la elaboración del </w:t>
-      </w:r>
-      <w:r>
-        <w:rPr>
-          <w:rFonts w:ascii="Arial" w:hAnsi="Arial" w:cs="Arial"/>
-          <w:sz w:val="24"/>
-          <w:szCs w:val="48"/>
-        </w:rPr>
-        <w:lastRenderedPageBreak/>
-        <w:t>video final al juntar los videos anteriores correspondientes a las bitácoras de cada día.</w:t>
+        <w:t>Elaboración de documento: Se continuó con la elaboración de la documentación externa. Se empezó a definir el análisis de resultados y se redactó la bitácora de los días anteriores correspondientes. Además, se siguió con la elaboración del video final al juntar los videos anteriores correspondientes a las bitácoras de cada día.</w:t>
       </w:r>
     </w:p>
     <w:p>
@@ -3971,6 +4142,95 @@
           <w:rFonts w:ascii="Arial" w:hAnsi="Arial" w:cs="Arial"/>
           <w:sz w:val="24"/>
           <w:szCs w:val="48"/>
+        </w:rPr>
+      </w:pPr>
+      <w:r>
+        <w:rPr>
+          <w:rFonts w:ascii="Arial" w:hAnsi="Arial" w:cs="Arial"/>
+          <w:sz w:val="24"/>
+          <w:szCs w:val="48"/>
+        </w:rPr>
+        <w:t xml:space="preserve">Se trabajó toda la noche en la implementación de los botones al usar </w:t>
+      </w:r>
+      <w:proofErr w:type="spellStart"/>
+      <w:r>
+        <w:rPr>
+          <w:rFonts w:ascii="Arial" w:hAnsi="Arial" w:cs="Arial"/>
+          <w:sz w:val="24"/>
+          <w:szCs w:val="48"/>
+        </w:rPr>
+        <w:t>jumpers</w:t>
+      </w:r>
+      <w:proofErr w:type="spellEnd"/>
+      <w:r>
+        <w:rPr>
+          <w:rFonts w:ascii="Arial" w:hAnsi="Arial" w:cs="Arial"/>
+          <w:sz w:val="24"/>
+          <w:szCs w:val="48"/>
+        </w:rPr>
+        <w:t xml:space="preserve"> macho hembra. Estos se colocaron en posición y fueron adheridos a los botones con </w:t>
+      </w:r>
+      <w:proofErr w:type="spellStart"/>
+      <w:r>
+        <w:rPr>
+          <w:rFonts w:ascii="Arial" w:hAnsi="Arial" w:cs="Arial"/>
+          <w:sz w:val="24"/>
+          <w:szCs w:val="48"/>
+        </w:rPr>
+        <w:t>silicon</w:t>
+      </w:r>
+      <w:proofErr w:type="spellEnd"/>
+      <w:r>
+        <w:rPr>
+          <w:rFonts w:ascii="Arial" w:hAnsi="Arial" w:cs="Arial"/>
+          <w:sz w:val="24"/>
+          <w:szCs w:val="48"/>
+        </w:rPr>
+        <w:t xml:space="preserve"> caliente para mantenerlos fijos. De las últimas pruebas realizadas con </w:t>
+      </w:r>
+      <w:proofErr w:type="spellStart"/>
+      <w:r>
+        <w:rPr>
+          <w:rFonts w:ascii="Arial" w:hAnsi="Arial" w:cs="Arial"/>
+          <w:sz w:val="24"/>
+          <w:szCs w:val="48"/>
+        </w:rPr>
+        <w:t>displays</w:t>
+      </w:r>
+      <w:proofErr w:type="spellEnd"/>
+      <w:r>
+        <w:rPr>
+          <w:rFonts w:ascii="Arial" w:hAnsi="Arial" w:cs="Arial"/>
+          <w:sz w:val="24"/>
+          <w:szCs w:val="48"/>
+        </w:rPr>
+        <w:t xml:space="preserve"> que tampoco funcionaron por lo que se abandona la idea de los </w:t>
+      </w:r>
+      <w:proofErr w:type="spellStart"/>
+      <w:r>
+        <w:rPr>
+          <w:rFonts w:ascii="Arial" w:hAnsi="Arial" w:cs="Arial"/>
+          <w:sz w:val="24"/>
+          <w:szCs w:val="48"/>
+        </w:rPr>
+        <w:t>displays</w:t>
+      </w:r>
+      <w:proofErr w:type="spellEnd"/>
+      <w:r>
+        <w:rPr>
+          <w:rFonts w:ascii="Arial" w:hAnsi="Arial" w:cs="Arial"/>
+          <w:sz w:val="24"/>
+          <w:szCs w:val="48"/>
+        </w:rPr>
+        <w:t xml:space="preserve"> por un momento.</w:t>
+      </w:r>
+    </w:p>
+    <w:p>
+      <w:pPr>
+        <w:rPr>
+          <w:rFonts w:ascii="Arial" w:hAnsi="Arial" w:cs="Arial"/>
+          <w:sz w:val="24"/>
+          <w:szCs w:val="48"/>
           <w:u w:val="single"/>
         </w:rPr>
       </w:pPr>
@@ -4122,6 +4382,41 @@
           <w:rFonts w:ascii="Arial" w:hAnsi="Arial" w:cs="Arial"/>
           <w:sz w:val="24"/>
           <w:szCs w:val="48"/>
+        </w:rPr>
+      </w:pPr>
+      <w:r>
+        <w:rPr>
+          <w:rFonts w:ascii="Arial" w:hAnsi="Arial" w:cs="Arial"/>
+          <w:sz w:val="24"/>
+          <w:szCs w:val="48"/>
+        </w:rPr>
+        <w:t xml:space="preserve">Se programa en la madrugada para a corrección de errores y se escribe el código utilizado en </w:t>
+      </w:r>
+      <w:proofErr w:type="spellStart"/>
+      <w:r>
+        <w:rPr>
+          <w:rFonts w:ascii="Arial" w:hAnsi="Arial" w:cs="Arial"/>
+          <w:sz w:val="24"/>
+          <w:szCs w:val="48"/>
+        </w:rPr>
+        <w:t>arduino</w:t>
+      </w:r>
+      <w:proofErr w:type="spellEnd"/>
+      <w:r>
+        <w:rPr>
+          <w:rFonts w:ascii="Arial" w:hAnsi="Arial" w:cs="Arial"/>
+          <w:sz w:val="24"/>
+          <w:szCs w:val="48"/>
+        </w:rPr>
+        <w:t>. Se investiga sobre este y se hace en base a prueba y error debido a que esto es algo completamente nuevo y ajeno a los conocimientos con los que contamos actualmente.</w:t>
+      </w:r>
+    </w:p>
+    <w:p>
+      <w:pPr>
+        <w:rPr>
+          <w:rFonts w:ascii="Arial" w:hAnsi="Arial" w:cs="Arial"/>
+          <w:sz w:val="24"/>
+          <w:szCs w:val="48"/>
           <w:u w:val="single"/>
         </w:rPr>
       </w:pPr>
@@ -4227,6 +4522,50 @@
           <w:szCs w:val="48"/>
         </w:rPr>
         <w:t>Isaac:</w:t>
+      </w:r>
+      <w:r>
+        <w:rPr>
+          <w:rFonts w:ascii="Arial" w:hAnsi="Arial" w:cs="Arial"/>
+          <w:sz w:val="24"/>
+          <w:szCs w:val="48"/>
+        </w:rPr>
+        <w:t xml:space="preserve"> Se colocan las piezas dentro de una caja. Esta caja es debidamente forrada y dispuesta para el propósito. Se hacen los agujeros para introducir los botones. Se utilizan membranas de botón de un control antiguo de televisión que sirven perfectamente con los botones de cuatro pines. Se implementa el </w:t>
+      </w:r>
+      <w:proofErr w:type="spellStart"/>
+      <w:r>
+        <w:rPr>
+          <w:rFonts w:ascii="Arial" w:hAnsi="Arial" w:cs="Arial"/>
+          <w:sz w:val="24"/>
+          <w:szCs w:val="48"/>
+        </w:rPr>
+        <w:t>arduino</w:t>
+      </w:r>
+      <w:proofErr w:type="spellEnd"/>
+      <w:r>
+        <w:rPr>
+          <w:rFonts w:ascii="Arial" w:hAnsi="Arial" w:cs="Arial"/>
+          <w:sz w:val="24"/>
+          <w:szCs w:val="48"/>
+        </w:rPr>
+        <w:t xml:space="preserve"> al software permitiendo únicamente la </w:t>
+      </w:r>
+      <w:proofErr w:type="spellStart"/>
+      <w:r>
+        <w:rPr>
+          <w:rFonts w:ascii="Arial" w:hAnsi="Arial" w:cs="Arial"/>
+          <w:sz w:val="24"/>
+          <w:szCs w:val="48"/>
+        </w:rPr>
+        <w:t>utlización</w:t>
+      </w:r>
+      <w:proofErr w:type="spellEnd"/>
+      <w:r>
+        <w:rPr>
+          <w:rFonts w:ascii="Arial" w:hAnsi="Arial" w:cs="Arial"/>
+          <w:sz w:val="24"/>
+          <w:szCs w:val="48"/>
+        </w:rPr>
+        <w:t xml:space="preserve"> del juego por medio del control desarrollado.</w:t>
       </w:r>
     </w:p>
     <w:p>
@@ -4272,7 +4611,6 @@
           <w:sz w:val="48"/>
           <w:szCs w:val="48"/>
         </w:rPr>
-        <w:lastRenderedPageBreak/>
         <w:t>Estadística de tiempo</w:t>
       </w:r>
       <w:r>
@@ -4481,6 +4819,14 @@
                 <w:szCs w:val="24"/>
               </w:rPr>
             </w:pPr>
+            <w:r>
+              <w:rPr>
+                <w:rFonts w:ascii="Arial" w:hAnsi="Arial" w:cs="Arial"/>
+                <w:sz w:val="24"/>
+                <w:szCs w:val="24"/>
+              </w:rPr>
+              <w:t>6</w:t>
+            </w:r>
           </w:p>
         </w:tc>
       </w:tr>
@@ -4550,7 +4896,7 @@
                 <w:sz w:val="24"/>
                 <w:szCs w:val="24"/>
               </w:rPr>
-              <w:t>2</w:t>
+              <w:t>6</w:t>
             </w:r>
           </w:p>
         </w:tc>
@@ -4567,6 +4913,14 @@
                 <w:szCs w:val="24"/>
               </w:rPr>
             </w:pPr>
+            <w:r>
+              <w:rPr>
+                <w:rFonts w:ascii="Arial" w:hAnsi="Arial" w:cs="Arial"/>
+                <w:sz w:val="24"/>
+                <w:szCs w:val="24"/>
+              </w:rPr>
+              <w:t>8</w:t>
+            </w:r>
           </w:p>
         </w:tc>
       </w:tr>
@@ -4630,6 +4984,14 @@
                 <w:szCs w:val="24"/>
               </w:rPr>
             </w:pPr>
+            <w:r>
+              <w:rPr>
+                <w:rFonts w:ascii="Arial" w:hAnsi="Arial" w:cs="Arial"/>
+                <w:sz w:val="24"/>
+                <w:szCs w:val="24"/>
+              </w:rPr>
+              <w:t>9</w:t>
+            </w:r>
           </w:p>
         </w:tc>
         <w:tc>
@@ -4645,6 +5007,14 @@
                 <w:szCs w:val="24"/>
               </w:rPr>
             </w:pPr>
+            <w:r>
+              <w:rPr>
+                <w:rFonts w:ascii="Arial" w:hAnsi="Arial" w:cs="Arial"/>
+                <w:sz w:val="24"/>
+                <w:szCs w:val="24"/>
+              </w:rPr>
+              <w:t>16</w:t>
+            </w:r>
           </w:p>
         </w:tc>
       </w:tr>
@@ -4708,6 +5078,14 @@
                 <w:szCs w:val="24"/>
               </w:rPr>
             </w:pPr>
+            <w:r>
+              <w:rPr>
+                <w:rFonts w:ascii="Arial" w:hAnsi="Arial" w:cs="Arial"/>
+                <w:sz w:val="24"/>
+                <w:szCs w:val="24"/>
+              </w:rPr>
+              <w:t>19</w:t>
+            </w:r>
           </w:p>
         </w:tc>
         <w:tc>
@@ -4723,6 +5101,14 @@
                 <w:szCs w:val="24"/>
               </w:rPr>
             </w:pPr>
+            <w:r>
+              <w:rPr>
+                <w:rFonts w:ascii="Arial" w:hAnsi="Arial" w:cs="Arial"/>
+                <w:sz w:val="24"/>
+                <w:szCs w:val="24"/>
+              </w:rPr>
+              <w:t>25</w:t>
+            </w:r>
           </w:p>
         </w:tc>
       </w:tr>
@@ -4786,6 +5172,14 @@
                 <w:szCs w:val="24"/>
               </w:rPr>
             </w:pPr>
+            <w:r>
+              <w:rPr>
+                <w:rFonts w:ascii="Arial" w:hAnsi="Arial" w:cs="Arial"/>
+                <w:sz w:val="24"/>
+                <w:szCs w:val="24"/>
+              </w:rPr>
+              <w:t>10</w:t>
+            </w:r>
           </w:p>
         </w:tc>
         <w:tc>
@@ -4801,6 +5195,14 @@
                 <w:szCs w:val="24"/>
               </w:rPr>
             </w:pPr>
+            <w:r>
+              <w:rPr>
+                <w:rFonts w:ascii="Arial" w:hAnsi="Arial" w:cs="Arial"/>
+                <w:sz w:val="24"/>
+                <w:szCs w:val="24"/>
+              </w:rPr>
+              <w:t>35</w:t>
+            </w:r>
           </w:p>
         </w:tc>
       </w:tr>
@@ -4864,6 +5266,14 @@
                 <w:szCs w:val="24"/>
               </w:rPr>
             </w:pPr>
+            <w:r>
+              <w:rPr>
+                <w:rFonts w:ascii="Arial" w:hAnsi="Arial" w:cs="Arial"/>
+                <w:sz w:val="24"/>
+                <w:szCs w:val="24"/>
+              </w:rPr>
+              <w:t>1</w:t>
+            </w:r>
           </w:p>
         </w:tc>
         <w:tc>
@@ -4879,6 +5289,14 @@
                 <w:szCs w:val="24"/>
               </w:rPr>
             </w:pPr>
+            <w:r>
+              <w:rPr>
+                <w:rFonts w:ascii="Arial" w:hAnsi="Arial" w:cs="Arial"/>
+                <w:sz w:val="24"/>
+                <w:szCs w:val="24"/>
+              </w:rPr>
+              <w:t>3</w:t>
+            </w:r>
           </w:p>
         </w:tc>
       </w:tr>
@@ -4942,6 +5360,14 @@
                 <w:szCs w:val="24"/>
               </w:rPr>
             </w:pPr>
+            <w:r>
+              <w:rPr>
+                <w:rFonts w:ascii="Arial" w:hAnsi="Arial" w:cs="Arial"/>
+                <w:sz w:val="24"/>
+                <w:szCs w:val="24"/>
+              </w:rPr>
+              <w:t>4</w:t>
+            </w:r>
           </w:p>
         </w:tc>
         <w:tc>
@@ -4957,6 +5383,14 @@
                 <w:szCs w:val="24"/>
               </w:rPr>
             </w:pPr>
+            <w:r>
+              <w:rPr>
+                <w:rFonts w:ascii="Arial" w:hAnsi="Arial" w:cs="Arial"/>
+                <w:sz w:val="24"/>
+                <w:szCs w:val="24"/>
+              </w:rPr>
+              <w:t>6</w:t>
+            </w:r>
           </w:p>
         </w:tc>
       </w:tr>
@@ -5013,12 +5447,21 @@
           </w:tcPr>
           <w:p>
             <w:pPr>
+              <w:jc w:val="center"/>
               <w:rPr>
                 <w:rFonts w:ascii="Arial" w:hAnsi="Arial" w:cs="Arial"/>
                 <w:sz w:val="24"/>
                 <w:szCs w:val="24"/>
               </w:rPr>
             </w:pPr>
+            <w:r>
+              <w:rPr>
+                <w:rFonts w:ascii="Arial" w:hAnsi="Arial" w:cs="Arial"/>
+                <w:sz w:val="24"/>
+                <w:szCs w:val="24"/>
+              </w:rPr>
+              <w:t>4</w:t>
+            </w:r>
           </w:p>
         </w:tc>
         <w:tc>
@@ -5034,6 +5477,14 @@
                 <w:szCs w:val="24"/>
               </w:rPr>
             </w:pPr>
+            <w:r>
+              <w:rPr>
+                <w:rFonts w:ascii="Arial" w:hAnsi="Arial" w:cs="Arial"/>
+                <w:sz w:val="24"/>
+                <w:szCs w:val="24"/>
+              </w:rPr>
+              <w:t>11</w:t>
+            </w:r>
           </w:p>
         </w:tc>
       </w:tr>
@@ -5099,6 +5550,14 @@
                 <w:szCs w:val="24"/>
               </w:rPr>
             </w:pPr>
+            <w:r>
+              <w:rPr>
+                <w:rFonts w:ascii="Arial" w:hAnsi="Arial" w:cs="Arial"/>
+                <w:sz w:val="24"/>
+                <w:szCs w:val="24"/>
+              </w:rPr>
+              <w:t>56</w:t>
+            </w:r>
           </w:p>
         </w:tc>
         <w:tc>
@@ -5114,223 +5573,32 @@
                 <w:szCs w:val="24"/>
               </w:rPr>
             </w:pPr>
+            <w:r>
+              <w:rPr>
+                <w:rFonts w:ascii="Arial" w:hAnsi="Arial" w:cs="Arial"/>
+                <w:sz w:val="24"/>
+                <w:szCs w:val="24"/>
+              </w:rPr>
+              <w:t>115</w:t>
+            </w:r>
           </w:p>
         </w:tc>
       </w:tr>
     </w:tbl>
     <w:p>
       <w:pPr>
-        <w:jc w:val="center"/>
-        <w:rPr>
-          <w:rFonts w:ascii="Arial" w:hAnsi="Arial" w:cs="Arial"/>
-          <w:sz w:val="24"/>
-          <w:szCs w:val="24"/>
-        </w:rPr>
-      </w:pPr>
-    </w:p>
-    <w:p>
-      <w:pPr>
-        <w:jc w:val="center"/>
-        <w:rPr>
-          <w:rFonts w:ascii="Arial" w:hAnsi="Arial" w:cs="Arial"/>
-          <w:sz w:val="24"/>
-          <w:szCs w:val="24"/>
-        </w:rPr>
-      </w:pPr>
-    </w:p>
-    <w:p>
-      <w:pPr>
-        <w:jc w:val="center"/>
-        <w:rPr>
-          <w:rFonts w:ascii="Arial" w:hAnsi="Arial" w:cs="Arial"/>
-          <w:sz w:val="24"/>
-          <w:szCs w:val="24"/>
-        </w:rPr>
-      </w:pPr>
-    </w:p>
-    <w:p>
-      <w:pPr>
-        <w:jc w:val="center"/>
-        <w:rPr>
-          <w:rFonts w:ascii="Arial" w:hAnsi="Arial" w:cs="Arial"/>
-          <w:sz w:val="24"/>
-          <w:szCs w:val="24"/>
-        </w:rPr>
-      </w:pPr>
-    </w:p>
-    <w:p>
-      <w:pPr>
-        <w:jc w:val="center"/>
-        <w:rPr>
-          <w:rFonts w:ascii="Arial" w:hAnsi="Arial" w:cs="Arial"/>
-          <w:sz w:val="24"/>
-          <w:szCs w:val="24"/>
-        </w:rPr>
-      </w:pPr>
-    </w:p>
-    <w:p>
-      <w:pPr>
-        <w:jc w:val="center"/>
-        <w:rPr>
-          <w:rFonts w:ascii="Arial" w:hAnsi="Arial" w:cs="Arial"/>
-          <w:sz w:val="24"/>
-          <w:szCs w:val="24"/>
-        </w:rPr>
-      </w:pPr>
-    </w:p>
-    <w:p>
-      <w:pPr>
-        <w:jc w:val="center"/>
-        <w:rPr>
-          <w:rFonts w:ascii="Arial" w:hAnsi="Arial" w:cs="Arial"/>
-          <w:sz w:val="24"/>
-          <w:szCs w:val="24"/>
-        </w:rPr>
-      </w:pPr>
-    </w:p>
-    <w:p>
-      <w:pPr>
-        <w:jc w:val="center"/>
-        <w:rPr>
-          <w:rFonts w:ascii="Arial" w:hAnsi="Arial" w:cs="Arial"/>
-          <w:sz w:val="24"/>
-          <w:szCs w:val="24"/>
-        </w:rPr>
-      </w:pPr>
-    </w:p>
-    <w:p>
-      <w:pPr>
-        <w:jc w:val="center"/>
-        <w:rPr>
-          <w:rFonts w:ascii="Arial" w:hAnsi="Arial" w:cs="Arial"/>
-          <w:sz w:val="24"/>
-          <w:szCs w:val="24"/>
-        </w:rPr>
-      </w:pPr>
-    </w:p>
-    <w:p>
-      <w:pPr>
-        <w:jc w:val="center"/>
-        <w:rPr>
-          <w:rFonts w:ascii="Arial" w:hAnsi="Arial" w:cs="Arial"/>
-          <w:sz w:val="24"/>
-          <w:szCs w:val="24"/>
-        </w:rPr>
-      </w:pPr>
-    </w:p>
-    <w:p>
-      <w:pPr>
-        <w:jc w:val="center"/>
-        <w:rPr>
-          <w:rFonts w:ascii="Arial" w:hAnsi="Arial" w:cs="Arial"/>
-          <w:sz w:val="24"/>
-          <w:szCs w:val="24"/>
-        </w:rPr>
-      </w:pPr>
-    </w:p>
-    <w:p>
-      <w:pPr>
-        <w:jc w:val="center"/>
-        <w:rPr>
-          <w:rFonts w:ascii="Arial" w:hAnsi="Arial" w:cs="Arial"/>
-          <w:sz w:val="24"/>
-          <w:szCs w:val="24"/>
-        </w:rPr>
-      </w:pPr>
-    </w:p>
-    <w:p>
-      <w:pPr>
-        <w:jc w:val="center"/>
-        <w:rPr>
-          <w:rFonts w:ascii="Arial" w:hAnsi="Arial" w:cs="Arial"/>
-          <w:sz w:val="24"/>
-          <w:szCs w:val="24"/>
-        </w:rPr>
-      </w:pPr>
-    </w:p>
-    <w:p>
-      <w:pPr>
-        <w:jc w:val="center"/>
-        <w:rPr>
-          <w:rFonts w:ascii="Arial" w:hAnsi="Arial" w:cs="Arial"/>
-          <w:sz w:val="24"/>
-          <w:szCs w:val="24"/>
-        </w:rPr>
-      </w:pPr>
-    </w:p>
-    <w:p>
-      <w:pPr>
-        <w:jc w:val="center"/>
-        <w:rPr>
-          <w:rFonts w:ascii="Arial" w:hAnsi="Arial" w:cs="Arial"/>
-          <w:sz w:val="24"/>
-          <w:szCs w:val="24"/>
-        </w:rPr>
-      </w:pPr>
-    </w:p>
-    <w:p>
-      <w:pPr>
-        <w:jc w:val="center"/>
-        <w:rPr>
-          <w:rFonts w:ascii="Arial" w:hAnsi="Arial" w:cs="Arial"/>
-          <w:sz w:val="24"/>
-          <w:szCs w:val="24"/>
-        </w:rPr>
-      </w:pPr>
-    </w:p>
-    <w:p>
-      <w:pPr>
-        <w:jc w:val="center"/>
-        <w:rPr>
-          <w:rFonts w:ascii="Arial" w:hAnsi="Arial" w:cs="Arial"/>
-          <w:sz w:val="24"/>
-          <w:szCs w:val="24"/>
-        </w:rPr>
-      </w:pPr>
-    </w:p>
-    <w:p>
-      <w:pPr>
-        <w:jc w:val="center"/>
-        <w:rPr>
-          <w:rFonts w:ascii="Arial" w:hAnsi="Arial" w:cs="Arial"/>
-          <w:sz w:val="24"/>
-          <w:szCs w:val="24"/>
-        </w:rPr>
-      </w:pPr>
-    </w:p>
-    <w:p>
-      <w:pPr>
-        <w:jc w:val="center"/>
-        <w:rPr>
-          <w:rFonts w:ascii="Arial" w:hAnsi="Arial" w:cs="Arial"/>
-          <w:sz w:val="24"/>
-          <w:szCs w:val="24"/>
-        </w:rPr>
-      </w:pPr>
-    </w:p>
-    <w:p>
-      <w:pPr>
         <w:rPr>
           <w:rFonts w:ascii="Times New Roman" w:hAnsi="Times New Roman" w:cs="Times New Roman"/>
           <w:sz w:val="48"/>
           <w:szCs w:val="48"/>
         </w:rPr>
       </w:pPr>
-    </w:p>
-    <w:p>
-      <w:pPr>
+      <w:r>
         <w:rPr>
           <w:rFonts w:ascii="Times New Roman" w:hAnsi="Times New Roman" w:cs="Times New Roman"/>
           <w:sz w:val="48"/>
           <w:szCs w:val="48"/>
         </w:rPr>
-      </w:pPr>
-      <w:r>
-        <w:rPr>
-          <w:rFonts w:ascii="Times New Roman" w:hAnsi="Times New Roman" w:cs="Times New Roman"/>
-          <w:sz w:val="48"/>
-          <w:szCs w:val="48"/>
-        </w:rPr>
         <w:lastRenderedPageBreak/>
         <w:t>Conclusiones</w:t>
       </w:r>
@@ -5356,8 +5624,8 @@
       <w:pPr>
         <w:ind w:firstLine="708"/>
         <w:rPr>
-          <w:rFonts w:ascii="Times New Roman" w:hAnsi="Times New Roman" w:cs="Times New Roman"/>
-          <w:sz w:val="48"/>
+          <w:rFonts w:ascii="Arial" w:hAnsi="Arial" w:cs="Arial"/>
+          <w:sz w:val="24"/>
           <w:szCs w:val="48"/>
         </w:rPr>
       </w:pPr>
@@ -5376,6 +5644,66 @@
           <w:szCs w:val="48"/>
         </w:rPr>
         <w:t xml:space="preserve"> Todo lo aprendido durante el desarrollo de este proyecto como las nuevas librerías utilizadas como Pyserial o programas como Arduino, e inclusive utilizar el arduino físico con todos los complementos fue de gran ayuda para tener una mejor imagen general de cómo es la carrera y es un momento en el que se podría considerar si este es la carrera correcta o es mejor entrar en otra.</w:t>
+      </w:r>
+    </w:p>
+    <w:p>
+      <w:pPr>
+        <w:rPr>
+          <w:rFonts w:ascii="Arial" w:hAnsi="Arial" w:cs="Arial"/>
+          <w:sz w:val="24"/>
+          <w:szCs w:val="48"/>
+        </w:rPr>
+      </w:pPr>
+      <w:r>
+        <w:rPr>
+          <w:rFonts w:ascii="Arial" w:hAnsi="Arial" w:cs="Arial"/>
+          <w:sz w:val="24"/>
+          <w:szCs w:val="48"/>
+        </w:rPr>
+        <w:t>Isaac.</w:t>
+      </w:r>
+    </w:p>
+    <w:p>
+      <w:pPr>
+        <w:rPr>
+          <w:rFonts w:ascii="Arial" w:hAnsi="Arial" w:cs="Arial"/>
+          <w:sz w:val="24"/>
+          <w:szCs w:val="48"/>
+        </w:rPr>
+      </w:pPr>
+      <w:r>
+        <w:rPr>
+          <w:rFonts w:ascii="Arial" w:hAnsi="Arial" w:cs="Arial"/>
+          <w:sz w:val="24"/>
+          <w:szCs w:val="48"/>
+        </w:rPr>
+        <w:tab/>
+      </w:r>
+      <w:r>
+        <w:rPr>
+          <w:rFonts w:ascii="Arial" w:hAnsi="Arial" w:cs="Arial"/>
+          <w:sz w:val="24"/>
+          <w:szCs w:val="48"/>
+        </w:rPr>
+        <w:t xml:space="preserve">La realización y desarrollo de este trabajo ha permitido un correcto proceso de aprendizaje. Este proyecto en especial resulta ser ampliamente didáctico ya que coloca a los estudiantes en una situación de forzoso aprendizaje ya que no se manejaban las técnicas y formas de realizar lo solicitado por lo que fue deber estudiar e investigar sobre que es el proyecto y la forma de utilizarlo ya sea con el código de </w:t>
+      </w:r>
+      <w:proofErr w:type="spellStart"/>
+      <w:r>
+        <w:rPr>
+          <w:rFonts w:ascii="Arial" w:hAnsi="Arial" w:cs="Arial"/>
+          <w:sz w:val="24"/>
+          <w:szCs w:val="48"/>
+        </w:rPr>
+        <w:t>arduino</w:t>
+      </w:r>
+      <w:proofErr w:type="spellEnd"/>
+      <w:r>
+        <w:rPr>
+          <w:rFonts w:ascii="Arial" w:hAnsi="Arial" w:cs="Arial"/>
+          <w:sz w:val="24"/>
+          <w:szCs w:val="48"/>
+        </w:rPr>
+        <w:t>, con la estructuración de circuitos o con la implementación de este a Python. Además resulta ser que este es un proyecto acertado al ser de un curso introductorio de la carrera ya que permite demostrar claramente cuál es el enfoque de la carrera que es la utilización y combinación tanto de software como de hardware y permitirle a los alumnos ilustrarse sobre la carrera y tomar una decisión ya sea de permanecer en la carrera o abandonarla. Por todas estas cosas es que el valor de este proyecto es más intelectual que monetario.</w:t>
       </w:r>
     </w:p>
     <w:sectPr>
@@ -5390,7 +5718,7 @@
 </file>
 
 <file path=word/endnotes.xml><?xml version="1.0" encoding="utf-8"?>
-<w:endnotes xmlns:wpc="http://schemas.microsoft.com/office/word/2010/wordprocessingCanvas" xmlns:cx="http://schemas.microsoft.com/office/drawing/2014/chartex" xmlns:mc="http://schemas.openxmlformats.org/markup-compatibility/2006" xmlns:o="urn:schemas-microsoft-com:office:office" xmlns:r="http://schemas.openxmlformats.org/officeDocument/2006/relationships" xmlns:m="http://schemas.openxmlformats.org/officeDocument/2006/math" xmlns:v="urn:schemas-microsoft-com:vml" xmlns:wp14="http://schemas.microsoft.com/office/word/2010/wordprocessingDrawing" xmlns:wp="http://schemas.openxmlformats.org/drawingml/2006/wordprocessingDrawing" xmlns:w10="urn:schemas-microsoft-com:office:word" xmlns:w="http://schemas.openxmlformats.org/wordprocessingml/2006/main" xmlns:w14="http://schemas.microsoft.com/office/word/2010/wordml" xmlns:w15="http://schemas.microsoft.com/office/word/2012/wordml" xmlns:w16se="http://schemas.microsoft.com/office/word/2015/wordml/symex" xmlns:wpg="http://schemas.microsoft.com/office/word/2010/wordprocessingGroup" xmlns:wpi="http://schemas.microsoft.com/office/word/2010/wordprocessingInk" xmlns:wne="http://schemas.microsoft.com/office/word/2006/wordml" xmlns:wps="http://schemas.microsoft.com/office/word/2010/wordprocessingShape" mc:Ignorable="w14 w15 w16se wp14">
+<w:endnotes xmlns:wpc="http://schemas.microsoft.com/office/word/2010/wordprocessingCanvas" xmlns:mc="http://schemas.openxmlformats.org/markup-compatibility/2006" xmlns:o="urn:schemas-microsoft-com:office:office" xmlns:r="http://schemas.openxmlformats.org/officeDocument/2006/relationships" xmlns:m="http://schemas.openxmlformats.org/officeDocument/2006/math" xmlns:v="urn:schemas-microsoft-com:vml" xmlns:wp14="http://schemas.microsoft.com/office/word/2010/wordprocessingDrawing" xmlns:wp="http://schemas.openxmlformats.org/drawingml/2006/wordprocessingDrawing" xmlns:w10="urn:schemas-microsoft-com:office:word" xmlns:w="http://schemas.openxmlformats.org/wordprocessingml/2006/main" xmlns:w14="http://schemas.microsoft.com/office/word/2010/wordml" xmlns:w15="http://schemas.microsoft.com/office/word/2012/wordml" xmlns:wpg="http://schemas.microsoft.com/office/word/2010/wordprocessingGroup" xmlns:wpi="http://schemas.microsoft.com/office/word/2010/wordprocessingInk" xmlns:wne="http://schemas.microsoft.com/office/word/2006/wordml" xmlns:wps="http://schemas.microsoft.com/office/word/2010/wordprocessingShape" mc:Ignorable="w14 w15 wp14">
   <w:endnote w:type="separator" w:id="-1">
     <w:p>
       <w:pPr>
@@ -5415,7 +5743,7 @@
 </file>
 
 <file path=word/footer1.xml><?xml version="1.0" encoding="utf-8"?>
-<w:ftr xmlns:wpc="http://schemas.microsoft.com/office/word/2010/wordprocessingCanvas" xmlns:cx="http://schemas.microsoft.com/office/drawing/2014/chartex" xmlns:mc="http://schemas.openxmlformats.org/markup-compatibility/2006" xmlns:o="urn:schemas-microsoft-com:office:office" xmlns:r="http://schemas.openxmlformats.org/officeDocument/2006/relationships" xmlns:m="http://schemas.openxmlformats.org/officeDocument/2006/math" xmlns:v="urn:schemas-microsoft-com:vml" xmlns:wp14="http://schemas.microsoft.com/office/word/2010/wordprocessingDrawing" xmlns:wp="http://schemas.openxmlformats.org/drawingml/2006/wordprocessingDrawing" xmlns:w10="urn:schemas-microsoft-com:office:word" xmlns:w="http://schemas.openxmlformats.org/wordprocessingml/2006/main" xmlns:w14="http://schemas.microsoft.com/office/word/2010/wordml" xmlns:w15="http://schemas.microsoft.com/office/word/2012/wordml" xmlns:w16se="http://schemas.microsoft.com/office/word/2015/wordml/symex" xmlns:wpg="http://schemas.microsoft.com/office/word/2010/wordprocessingGroup" xmlns:wpi="http://schemas.microsoft.com/office/word/2010/wordprocessingInk" xmlns:wne="http://schemas.microsoft.com/office/word/2006/wordml" xmlns:wps="http://schemas.microsoft.com/office/word/2010/wordprocessingShape" mc:Ignorable="w14 w15 w16se wp14">
+<w:ftr xmlns:wpc="http://schemas.microsoft.com/office/word/2010/wordprocessingCanvas" xmlns:mc="http://schemas.openxmlformats.org/markup-compatibility/2006" xmlns:o="urn:schemas-microsoft-com:office:office" xmlns:r="http://schemas.openxmlformats.org/officeDocument/2006/relationships" xmlns:m="http://schemas.openxmlformats.org/officeDocument/2006/math" xmlns:v="urn:schemas-microsoft-com:vml" xmlns:wp14="http://schemas.microsoft.com/office/word/2010/wordprocessingDrawing" xmlns:wp="http://schemas.openxmlformats.org/drawingml/2006/wordprocessingDrawing" xmlns:w10="urn:schemas-microsoft-com:office:word" xmlns:w="http://schemas.openxmlformats.org/wordprocessingml/2006/main" xmlns:w14="http://schemas.microsoft.com/office/word/2010/wordml" xmlns:w15="http://schemas.microsoft.com/office/word/2012/wordml" xmlns:wpg="http://schemas.microsoft.com/office/word/2010/wordprocessingGroup" xmlns:wpi="http://schemas.microsoft.com/office/word/2010/wordprocessingInk" xmlns:wne="http://schemas.microsoft.com/office/word/2006/wordml" xmlns:wps="http://schemas.microsoft.com/office/word/2010/wordprocessingShape" mc:Ignorable="w14 w15 wp14">
   <w:sdt>
     <w:sdtPr>
       <w:id w:val="-1759668068"/>
@@ -5493,7 +5821,7 @@
                 </wp:inline>
               </w:drawing>
             </mc:Choice>
-            <mc:Fallback>
+            <mc:Fallback xmlns:w16se="http://schemas.microsoft.com/office/word/2015/wordml/symex" xmlns:cx="http://schemas.microsoft.com/office/drawing/2014/chartex">
               <w:pict>
                 <v:shapetype w14:anchorId="2A8E6DDC" id="_x0000_t110" coordsize="21600,21600" o:spt="110" path="m10800,l,10800,10800,21600,21600,10800xe">
                   <v:stroke joinstyle="miter"/>
@@ -5544,7 +5872,7 @@
 </file>
 
 <file path=word/footnotes.xml><?xml version="1.0" encoding="utf-8"?>
-<w:footnotes xmlns:wpc="http://schemas.microsoft.com/office/word/2010/wordprocessingCanvas" xmlns:cx="http://schemas.microsoft.com/office/drawing/2014/chartex" xmlns:mc="http://schemas.openxmlformats.org/markup-compatibility/2006" xmlns:o="urn:schemas-microsoft-com:office:office" xmlns:r="http://schemas.openxmlformats.org/officeDocument/2006/relationships" xmlns:m="http://schemas.openxmlformats.org/officeDocument/2006/math" xmlns:v="urn:schemas-microsoft-com:vml" xmlns:wp14="http://schemas.microsoft.com/office/word/2010/wordprocessingDrawing" xmlns:wp="http://schemas.openxmlformats.org/drawingml/2006/wordprocessingDrawing" xmlns:w10="urn:schemas-microsoft-com:office:word" xmlns:w="http://schemas.openxmlformats.org/wordprocessingml/2006/main" xmlns:w14="http://schemas.microsoft.com/office/word/2010/wordml" xmlns:w15="http://schemas.microsoft.com/office/word/2012/wordml" xmlns:w16se="http://schemas.microsoft.com/office/word/2015/wordml/symex" xmlns:wpg="http://schemas.microsoft.com/office/word/2010/wordprocessingGroup" xmlns:wpi="http://schemas.microsoft.com/office/word/2010/wordprocessingInk" xmlns:wne="http://schemas.microsoft.com/office/word/2006/wordml" xmlns:wps="http://schemas.microsoft.com/office/word/2010/wordprocessingShape" mc:Ignorable="w14 w15 w16se wp14">
+<w:footnotes xmlns:wpc="http://schemas.microsoft.com/office/word/2010/wordprocessingCanvas" xmlns:mc="http://schemas.openxmlformats.org/markup-compatibility/2006" xmlns:o="urn:schemas-microsoft-com:office:office" xmlns:r="http://schemas.openxmlformats.org/officeDocument/2006/relationships" xmlns:m="http://schemas.openxmlformats.org/officeDocument/2006/math" xmlns:v="urn:schemas-microsoft-com:vml" xmlns:wp14="http://schemas.microsoft.com/office/word/2010/wordprocessingDrawing" xmlns:wp="http://schemas.openxmlformats.org/drawingml/2006/wordprocessingDrawing" xmlns:w10="urn:schemas-microsoft-com:office:word" xmlns:w="http://schemas.openxmlformats.org/wordprocessingml/2006/main" xmlns:w14="http://schemas.microsoft.com/office/word/2010/wordml" xmlns:w15="http://schemas.microsoft.com/office/word/2012/wordml" xmlns:wpg="http://schemas.microsoft.com/office/word/2010/wordprocessingGroup" xmlns:wpi="http://schemas.microsoft.com/office/word/2010/wordprocessingInk" xmlns:wne="http://schemas.microsoft.com/office/word/2006/wordml" xmlns:wps="http://schemas.microsoft.com/office/word/2010/wordprocessingShape" mc:Ignorable="w14 w15 wp14">
   <w:footnote w:type="separator" w:id="-1">
     <w:p>
       <w:pPr>
@@ -5569,8 +5897,8 @@
 </file>
 
 <file path=word/numbering.xml><?xml version="1.0" encoding="utf-8"?>
-<w:numbering xmlns:wpc="http://schemas.microsoft.com/office/word/2010/wordprocessingCanvas" xmlns:cx="http://schemas.microsoft.com/office/drawing/2014/chartex" xmlns:mc="http://schemas.openxmlformats.org/markup-compatibility/2006" xmlns:o="urn:schemas-microsoft-com:office:office" xmlns:r="http://schemas.openxmlformats.org/officeDocument/2006/relationships" xmlns:m="http://schemas.openxmlformats.org/officeDocument/2006/math" xmlns:v="urn:schemas-microsoft-com:vml" xmlns:wp14="http://schemas.microsoft.com/office/word/2010/wordprocessingDrawing" xmlns:wp="http://schemas.openxmlformats.org/drawingml/2006/wordprocessingDrawing" xmlns:w10="urn:schemas-microsoft-com:office:word" xmlns:w="http://schemas.openxmlformats.org/wordprocessingml/2006/main" xmlns:w14="http://schemas.microsoft.com/office/word/2010/wordml" xmlns:w15="http://schemas.microsoft.com/office/word/2012/wordml" xmlns:w16se="http://schemas.microsoft.com/office/word/2015/wordml/symex" xmlns:wpg="http://schemas.microsoft.com/office/word/2010/wordprocessingGroup" xmlns:wpi="http://schemas.microsoft.com/office/word/2010/wordprocessingInk" xmlns:wne="http://schemas.microsoft.com/office/word/2006/wordml" xmlns:wps="http://schemas.microsoft.com/office/word/2010/wordprocessingShape" mc:Ignorable="w14 w15 w16se wp14">
-  <w:abstractNum w:abstractNumId="0" w15:restartNumberingAfterBreak="0">
+<w:numbering xmlns:wpc="http://schemas.microsoft.com/office/word/2010/wordprocessingCanvas" xmlns:mc="http://schemas.openxmlformats.org/markup-compatibility/2006" xmlns:o="urn:schemas-microsoft-com:office:office" xmlns:r="http://schemas.openxmlformats.org/officeDocument/2006/relationships" xmlns:m="http://schemas.openxmlformats.org/officeDocument/2006/math" xmlns:v="urn:schemas-microsoft-com:vml" xmlns:wp14="http://schemas.microsoft.com/office/word/2010/wordprocessingDrawing" xmlns:wp="http://schemas.openxmlformats.org/drawingml/2006/wordprocessingDrawing" xmlns:w10="urn:schemas-microsoft-com:office:word" xmlns:w="http://schemas.openxmlformats.org/wordprocessingml/2006/main" xmlns:w14="http://schemas.microsoft.com/office/word/2010/wordml" xmlns:w15="http://schemas.microsoft.com/office/word/2012/wordml" xmlns:wpg="http://schemas.microsoft.com/office/word/2010/wordprocessingGroup" xmlns:wpi="http://schemas.microsoft.com/office/word/2010/wordprocessingInk" xmlns:wne="http://schemas.microsoft.com/office/word/2006/wordml" xmlns:wps="http://schemas.microsoft.com/office/word/2010/wordprocessingShape" mc:Ignorable="w14 w15 wp14">
+  <w:abstractNum w:abstractNumId="0">
     <w:nsid w:val="175256B6"/>
     <w:multiLevelType w:val="hybridMultilevel"/>
     <w:tmpl w:val="A176D278"/>
@@ -5666,7 +5994,7 @@
 </file>
 
 <file path=word/styles.xml><?xml version="1.0" encoding="utf-8"?>
-<w:styles xmlns:mc="http://schemas.openxmlformats.org/markup-compatibility/2006" xmlns:r="http://schemas.openxmlformats.org/officeDocument/2006/relationships" xmlns:w="http://schemas.openxmlformats.org/wordprocessingml/2006/main" xmlns:w14="http://schemas.microsoft.com/office/word/2010/wordml" xmlns:w15="http://schemas.microsoft.com/office/word/2012/wordml" xmlns:w16se="http://schemas.microsoft.com/office/word/2015/wordml/symex" mc:Ignorable="w14 w15 w16se">
+<w:styles xmlns:mc="http://schemas.openxmlformats.org/markup-compatibility/2006" xmlns:r="http://schemas.openxmlformats.org/officeDocument/2006/relationships" xmlns:w="http://schemas.openxmlformats.org/wordprocessingml/2006/main" xmlns:w14="http://schemas.microsoft.com/office/word/2010/wordml" xmlns:w15="http://schemas.microsoft.com/office/word/2012/wordml" mc:Ignorable="w14 w15">
   <w:docDefaults>
     <w:rPrDefault>
       <w:rPr>
@@ -6150,6 +6478,7 @@
       <w:spacing w:after="0" w:line="240" w:lineRule="auto"/>
     </w:pPr>
     <w:tblPr>
+      <w:tblInd w:w="0" w:type="dxa"/>
       <w:tblBorders>
         <w:top w:val="single" w:sz="4" w:space="0" w:color="auto"/>
         <w:left w:val="single" w:sz="4" w:space="0" w:color="auto"/>
@@ -6158,6 +6487,12 @@
         <w:insideH w:val="single" w:sz="4" w:space="0" w:color="auto"/>
         <w:insideV w:val="single" w:sz="4" w:space="0" w:color="auto"/>
       </w:tblBorders>
+      <w:tblCellMar>
+        <w:top w:w="0" w:type="dxa"/>
+        <w:left w:w="108" w:type="dxa"/>
+        <w:bottom w:w="0" w:type="dxa"/>
+        <w:right w:w="108" w:type="dxa"/>
+      </w:tblCellMar>
     </w:tblPr>
   </w:style>
 </w:styles>
@@ -6429,7 +6764,7 @@
 </file>
 
 <file path=customXml/itemProps1.xml><?xml version="1.0" encoding="utf-8"?>
-<ds:datastoreItem xmlns:ds="http://schemas.openxmlformats.org/officeDocument/2006/customXml" ds:itemID="{13BBD4F2-1EDB-4DE3-AB55-AB45F66A67EE}">
+<ds:datastoreItem xmlns:ds="http://schemas.openxmlformats.org/officeDocument/2006/customXml" ds:itemID="{2411D488-3E04-4305-899A-3F04BDC897AB}">
   <ds:schemaRefs>
     <ds:schemaRef ds:uri="http://schemas.openxmlformats.org/officeDocument/2006/bibliography"/>
   </ds:schemaRefs>

</xml_diff>